<commit_message>
Chapter 5 complete with spell-check
</commit_message>
<xml_diff>
--- a/editing/Petrography_Stylesheet.docx
+++ b/editing/Petrography_Stylesheet.docx
@@ -177,6 +177,26 @@
         <w:pStyle w:val="Normal"/>
         <w:rPr/>
       </w:pPr>
+      <w:r>
+        <w:rPr/>
+        <w:t>bluish (not blueish)</w:t>
+      </w:r>
+    </w:p>
+    <w:p>
+      <w:pPr>
+        <w:pStyle w:val="Normal"/>
+        <w:rPr/>
+      </w:pPr>
+      <w:r>
+        <w:rPr/>
+        <w:t>Bogen structure</w:t>
+      </w:r>
+    </w:p>
+    <w:p>
+      <w:pPr>
+        <w:pStyle w:val="Normal"/>
+        <w:rPr/>
+      </w:pPr>
       <w:ins w:id="11" w:author="Charles de Villiers" w:date="2017-10-18T16:32:00Z">
         <w:r>
           <w:rPr/>
@@ -279,6 +299,16 @@
         <w:pStyle w:val="Normal"/>
         <w:rPr/>
       </w:pPr>
+      <w:r>
+        <w:rPr/>
+        <w:t>coaly (not coally)</w:t>
+      </w:r>
+    </w:p>
+    <w:p>
+      <w:pPr>
+        <w:pStyle w:val="Normal"/>
+        <w:rPr/>
+      </w:pPr>
       <w:ins w:id="17" w:author="Charles de Villiers" w:date="2017-10-18T16:32:00Z">
         <w:r>
           <w:rPr/>
@@ -293,6 +323,16 @@
       </w:pPr>
       <w:r>
         <w:rPr/>
+        <w:t>cross-cutting</w:t>
+      </w:r>
+    </w:p>
+    <w:p>
+      <w:pPr>
+        <w:pStyle w:val="Normal"/>
+        <w:rPr/>
+      </w:pPr>
+      <w:r>
+        <w:rPr/>
         <w:t>database</w:t>
       </w:r>
     </w:p>
@@ -307,6 +347,36 @@
           <w:t>deep-water (adj)</w:t>
         </w:r>
       </w:ins>
+    </w:p>
+    <w:p>
+      <w:pPr>
+        <w:pStyle w:val="Normal"/>
+        <w:rPr/>
+      </w:pPr>
+      <w:r>
+        <w:rPr/>
+        <w:t>-derived (wood-derived, leaf-derived etc)</w:t>
+      </w:r>
+    </w:p>
+    <w:p>
+      <w:pPr>
+        <w:pStyle w:val="Normal"/>
+        <w:rPr/>
+      </w:pPr>
+      <w:r>
+        <w:rPr/>
+        <w:t>desiccation</w:t>
+      </w:r>
+    </w:p>
+    <w:p>
+      <w:pPr>
+        <w:pStyle w:val="Normal"/>
+        <w:rPr/>
+      </w:pPr>
+      <w:r>
+        <w:rPr/>
+        <w:t>discernible</w:t>
+      </w:r>
     </w:p>
     <w:p>
       <w:pPr>
@@ -347,7 +417,11 @@
     <w:p>
       <w:pPr>
         <w:pStyle w:val="Normal"/>
-        <w:rPr/>
+        <w:rPr>
+          <w:i w:val="false"/>
+          <w:i w:val="false"/>
+          <w:iCs w:val="false"/>
+        </w:rPr>
       </w:pPr>
       <w:ins w:id="22" w:author="Charles de Villiers" w:date="2017-10-18T16:32:00Z">
         <w:r>
@@ -429,6 +503,16 @@
       </w:pPr>
       <w:r>
         <w:rPr/>
+        <w:t>fluorescent (not fluorescence)</w:t>
+      </w:r>
+    </w:p>
+    <w:p>
+      <w:pPr>
+        <w:pStyle w:val="Normal"/>
+        <w:rPr/>
+      </w:pPr>
+      <w:r>
+        <w:rPr/>
         <w:t>fold-thrust</w:t>
       </w:r>
     </w:p>
@@ -439,6 +523,26 @@
       </w:pPr>
       <w:r>
         <w:rPr/>
+        <w:t>Forzando Colliery (not Fozando)</w:t>
+      </w:r>
+    </w:p>
+    <w:p>
+      <w:pPr>
+        <w:pStyle w:val="Normal"/>
+        <w:rPr/>
+      </w:pPr>
+      <w:r>
+        <w:rPr/>
+        <w:t>gases (not gasses)</w:t>
+      </w:r>
+    </w:p>
+    <w:p>
+      <w:pPr>
+        <w:pStyle w:val="Normal"/>
+        <w:rPr/>
+      </w:pPr>
+      <w:r>
+        <w:rPr/>
         <w:t>half-grabens</w:t>
       </w:r>
     </w:p>
@@ -478,6 +582,26 @@
         <w:pStyle w:val="Normal"/>
         <w:rPr/>
       </w:pPr>
+      <w:r>
+        <w:rPr/>
+        <w:t>high-rank (a)</w:t>
+      </w:r>
+    </w:p>
+    <w:p>
+      <w:pPr>
+        <w:pStyle w:val="Normal"/>
+        <w:rPr/>
+      </w:pPr>
+      <w:r>
+        <w:rPr/>
+        <w:t>High rank C</w:t>
+      </w:r>
+    </w:p>
+    <w:p>
+      <w:pPr>
+        <w:pStyle w:val="Normal"/>
+        <w:rPr/>
+      </w:pPr>
       <w:ins w:id="29" w:author="Charles de Villiers" w:date="2017-10-18T16:32:00Z">
         <w:r>
           <w:rPr/>
@@ -526,6 +650,20 @@
         <w:pStyle w:val="Normal"/>
         <w:rPr/>
       </w:pPr>
+      <w:r>
+        <w:rPr/>
+        <w:t>-</w:t>
+      </w:r>
+      <w:r>
+        <w:rPr/>
+        <w:t>light (white-light, fluorescent-light)(a)</w:t>
+      </w:r>
+    </w:p>
+    <w:p>
+      <w:pPr>
+        <w:pStyle w:val="Normal"/>
+        <w:rPr/>
+      </w:pPr>
       <w:ins w:id="33" w:author="Charles de Villiers" w:date="2017-10-18T16:32:00Z">
         <w:r>
           <w:rPr/>
@@ -610,6 +748,16 @@
         <w:pStyle w:val="Normal"/>
         <w:rPr/>
       </w:pPr>
+      <w:r>
+        <w:rPr/>
+        <w:t>mould (not mold)</w:t>
+      </w:r>
+    </w:p>
+    <w:p>
+      <w:pPr>
+        <w:pStyle w:val="Normal"/>
+        <w:rPr/>
+      </w:pPr>
       <w:ins w:id="40" w:author="Charles de Villiers" w:date="2017-10-18T16:32:00Z">
         <w:r>
           <w:rPr/>
@@ -689,6 +837,16 @@
         <w:pStyle w:val="Normal"/>
         <w:rPr/>
       </w:pPr>
+      <w:r>
+        <w:rPr/>
+        <w:t>open-cast</w:t>
+      </w:r>
+    </w:p>
+    <w:p>
+      <w:pPr>
+        <w:pStyle w:val="Normal"/>
+        <w:rPr/>
+      </w:pPr>
       <w:ins w:id="46" w:author="Charles de Villiers" w:date="2017-10-18T16:32:00Z">
         <w:r>
           <w:rPr/>
@@ -733,6 +891,19 @@
           <w:i w:val="false"/>
           <w:iCs w:val="false"/>
         </w:rPr>
+        <w:t>principle/principal</w:t>
+      </w:r>
+    </w:p>
+    <w:p>
+      <w:pPr>
+        <w:pStyle w:val="Normal"/>
+        <w:rPr/>
+      </w:pPr>
+      <w:r>
+        <w:rPr>
+          <w:i w:val="false"/>
+          <w:iCs w:val="false"/>
+        </w:rPr>
         <w:t>QEMSCAN (find first occ. and define there)</w:t>
       </w:r>
     </w:p>
@@ -746,6 +917,23 @@
           <w:i w:val="false"/>
           <w:iCs w:val="false"/>
         </w:rPr>
+        <w:t>Medium Rank C (etc)</w:t>
+      </w:r>
+    </w:p>
+    <w:p>
+      <w:pPr>
+        <w:pStyle w:val="Normal"/>
+        <w:rPr>
+          <w:i w:val="false"/>
+          <w:i w:val="false"/>
+          <w:iCs w:val="false"/>
+        </w:rPr>
+      </w:pPr>
+      <w:r>
+        <w:rPr>
+          <w:i w:val="false"/>
+          <w:iCs w:val="false"/>
+        </w:rPr>
         <w:t>representativity</w:t>
       </w:r>
     </w:p>
@@ -769,11 +957,7 @@
     <w:p>
       <w:pPr>
         <w:pStyle w:val="Normal"/>
-        <w:rPr>
-          <w:i w:val="false"/>
-          <w:i w:val="false"/>
-          <w:iCs w:val="false"/>
-        </w:rPr>
+        <w:rPr/>
       </w:pPr>
       <w:r>
         <w:rPr>
@@ -788,6 +972,19 @@
         <w:pStyle w:val="Normal"/>
         <w:rPr/>
       </w:pPr>
+      <w:r>
+        <w:rPr>
+          <w:i w:val="false"/>
+          <w:iCs w:val="false"/>
+        </w:rPr>
+        <w:t>seam: No 4 Seam</w:t>
+      </w:r>
+    </w:p>
+    <w:p>
+      <w:pPr>
+        <w:pStyle w:val="Normal"/>
+        <w:rPr/>
+      </w:pPr>
       <w:ins w:id="49" w:author="Charles de Villiers" w:date="2017-10-18T16:32:00Z">
         <w:r>
           <w:rPr/>
@@ -802,6 +999,20 @@
       </w:pPr>
       <w:r>
         <w:rPr/>
+        <w:t>-</w:t>
+      </w:r>
+      <w:r>
+        <w:rPr/>
+        <w:t>shaped (eg oval-shaped)</w:t>
+      </w:r>
+    </w:p>
+    <w:p>
+      <w:pPr>
+        <w:pStyle w:val="Normal"/>
+        <w:rPr/>
+      </w:pPr>
+      <w:r>
+        <w:rPr/>
         <w:t>solid-state</w:t>
       </w:r>
     </w:p>
@@ -858,7 +1069,17 @@
       </w:pPr>
       <w:r>
         <w:rPr/>
-        <w:t>sulphur (not sulfur)</w:t>
+        <w:t>sulphur (not sulfur) sulphuric, sulphurous</w:t>
+      </w:r>
+    </w:p>
+    <w:p>
+      <w:pPr>
+        <w:pStyle w:val="Normal"/>
+        <w:rPr/>
+      </w:pPr>
+      <w:r>
+        <w:rPr/>
+        <w:t>syngenetic (not sygenetic)</w:t>
       </w:r>
     </w:p>
     <w:p>
@@ -878,6 +1099,26 @@
         <w:pStyle w:val="Normal"/>
         <w:rPr/>
       </w:pPr>
+      <w:r>
+        <w:rPr/>
+        <w:t>Teichm</w:t>
+      </w:r>
+      <w:r>
+        <w:rPr>
+          <w:rFonts w:eastAsia="Noto Sans CJK SC Regular" w:cs="FreeSans" w:ascii="Ubuntu" w:hAnsi="Ubuntu"/>
+        </w:rPr>
+        <w:t>ü</w:t>
+      </w:r>
+      <w:r>
+        <w:rPr/>
+        <w:t>ller</w:t>
+      </w:r>
+    </w:p>
+    <w:p>
+      <w:pPr>
+        <w:pStyle w:val="Normal"/>
+        <w:rPr/>
+      </w:pPr>
       <w:ins w:id="54" w:author="Charles de Villiers" w:date="2017-10-18T16:32:00Z">
         <w:r>
           <w:rPr/>
@@ -912,12 +1153,32 @@
         <w:pStyle w:val="Normal"/>
         <w:rPr/>
       </w:pPr>
+      <w:r>
+        <w:rPr/>
+        <w:t>waterborne</w:t>
+      </w:r>
+    </w:p>
+    <w:p>
+      <w:pPr>
+        <w:pStyle w:val="Normal"/>
+        <w:rPr/>
+      </w:pPr>
       <w:ins w:id="56" w:author="Charles de Villiers" w:date="2017-10-18T16:32:00Z">
         <w:r>
           <w:rPr/>
           <w:t>weight%</w:t>
         </w:r>
       </w:ins>
+    </w:p>
+    <w:p>
+      <w:pPr>
+        <w:pStyle w:val="Normal"/>
+        <w:rPr/>
+      </w:pPr>
+      <w:r>
+        <w:rPr/>
+        <w:t>well-adapted</w:t>
+      </w:r>
     </w:p>
     <w:p>
       <w:pPr>
@@ -1028,6 +1289,26 @@
       <w:r>
         <w:rPr/>
         <w:t>d</w:t>
+      </w:r>
+    </w:p>
+    <w:p>
+      <w:pPr>
+        <w:pStyle w:val="Normal"/>
+        <w:rPr/>
+      </w:pPr>
+      <w:r>
+        <w:rPr/>
+        <w:t>wildfire</w:t>
+      </w:r>
+    </w:p>
+    <w:p>
+      <w:pPr>
+        <w:pStyle w:val="Normal"/>
+        <w:rPr/>
+      </w:pPr>
+      <w:r>
+        <w:rPr/>
+        <w:t>wind-blown</w:t>
       </w:r>
     </w:p>
     <w:p>
@@ -1082,7 +1363,7 @@
     <w:qFormat/>
     <w:pPr>
       <w:widowControl/>
-      <w:overflowPunct w:val="false"/>
+      <w:overflowPunct w:val="true"/>
       <w:bidi w:val="0"/>
       <w:jc w:val="left"/>
     </w:pPr>

</xml_diff>

<commit_message>
Submitting chapter 5 to author and to RHS (for design concept only)
</commit_message>
<xml_diff>
--- a/editing/Petrography_Stylesheet.docx
+++ b/editing/Petrography_Stylesheet.docx
@@ -149,6 +149,36 @@
       </w:pPr>
       <w:r>
         <w:rPr/>
+        <w:t>50x50-micron</w:t>
+      </w:r>
+    </w:p>
+    <w:p>
+      <w:pPr>
+        <w:pStyle w:val="Normal"/>
+        <w:rPr/>
+      </w:pPr>
+      <w:r>
+        <w:rPr/>
+        <w:t>&lt; 30-micron (not -30 micron)</w:t>
+      </w:r>
+    </w:p>
+    <w:p>
+      <w:pPr>
+        <w:pStyle w:val="Normal"/>
+        <w:rPr/>
+      </w:pPr>
+      <w:r>
+        <w:rPr/>
+        <w:t>numeric ranges use en-dash</w:t>
+      </w:r>
+    </w:p>
+    <w:p>
+      <w:pPr>
+        <w:pStyle w:val="Normal"/>
+        <w:rPr/>
+      </w:pPr>
+      <w:r>
+        <w:rPr/>
         <w:t>autochthonous, allochthonous</w:t>
       </w:r>
     </w:p>
@@ -159,17 +189,38 @@
       </w:pPr>
       <w:r>
         <w:rPr/>
-        <w:t>best-quality (highest-, lowest-, worst-)</w:t>
-      </w:r>
-    </w:p>
-    <w:p>
-      <w:pPr>
-        <w:pStyle w:val="Normal"/>
-        <w:rPr/>
-      </w:pPr>
-      <w:r>
-        <w:rPr/>
-        <w:t>this book (not 'this Atlas')</w:t>
+        <w:t>best- (highest-, lowest-, worst-)</w:t>
+      </w:r>
+    </w:p>
+    <w:p>
+      <w:pPr>
+        <w:pStyle w:val="Normal"/>
+        <w:rPr/>
+      </w:pPr>
+      <w:r>
+        <w:rPr/>
+        <w:t>bimacerite</w:t>
+      </w:r>
+    </w:p>
+    <w:p>
+      <w:pPr>
+        <w:pStyle w:val="Normal"/>
+        <w:rPr/>
+      </w:pPr>
+      <w:r>
+        <w:rPr/>
+        <w:t xml:space="preserve">this </w:t>
+      </w:r>
+      <w:r>
+        <w:rPr>
+          <w:b/>
+          <w:bCs/>
+        </w:rPr>
+        <w:t>book</w:t>
+      </w:r>
+      <w:r>
+        <w:rPr/>
+        <w:t xml:space="preserve"> (not 'this Atlas')</w:t>
       </w:r>
     </w:p>
     <w:p>
@@ -233,7 +284,15 @@
       </w:pPr>
       <w:r>
         <w:rPr/>
-        <w:t>cell-wall (a)</w:t>
+        <w:t>cell-wall (a</w:t>
+      </w:r>
+      <w:r>
+        <w:rPr/>
+        <w:t>dj</w:t>
+      </w:r>
+      <w:r>
+        <w:rPr/>
+        <w:t>)</w:t>
       </w:r>
     </w:p>
     <w:p>
@@ -323,6 +382,16 @@
       </w:pPr>
       <w:r>
         <w:rPr/>
+        <w:t>corpogelinite (not corpogellinite)</w:t>
+      </w:r>
+    </w:p>
+    <w:p>
+      <w:pPr>
+        <w:pStyle w:val="Normal"/>
+        <w:rPr/>
+      </w:pPr>
+      <w:r>
+        <w:rPr/>
         <w:t>cross-cutting</w:t>
       </w:r>
     </w:p>
@@ -333,6 +402,16 @@
       </w:pPr>
       <w:r>
         <w:rPr/>
+        <w:t>cross-section</w:t>
+      </w:r>
+    </w:p>
+    <w:p>
+      <w:pPr>
+        <w:pStyle w:val="Normal"/>
+        <w:rPr/>
+      </w:pPr>
+      <w:r>
+        <w:rPr/>
         <w:t>database</w:t>
       </w:r>
     </w:p>
@@ -376,6 +455,16 @@
       <w:r>
         <w:rPr/>
         <w:t>discernible</w:t>
+      </w:r>
+    </w:p>
+    <w:p>
+      <w:pPr>
+        <w:pStyle w:val="Normal"/>
+        <w:rPr/>
+      </w:pPr>
+      <w:r>
+        <w:rPr/>
+        <w:t>double-walled</w:t>
       </w:r>
     </w:p>
     <w:p>
@@ -456,6 +545,23 @@
     <w:p>
       <w:pPr>
         <w:pStyle w:val="Normal"/>
+        <w:rPr>
+          <w:i w:val="false"/>
+          <w:i w:val="false"/>
+          <w:iCs w:val="false"/>
+        </w:rPr>
+      </w:pPr>
+      <w:r>
+        <w:rPr>
+          <w:i w:val="false"/>
+          <w:iCs w:val="false"/>
+        </w:rPr>
+        <w:t>fine-grained</w:t>
+      </w:r>
+    </w:p>
+    <w:p>
+      <w:pPr>
+        <w:pStyle w:val="Normal"/>
         <w:rPr/>
       </w:pPr>
       <w:ins w:id="24" w:author="Charles de Villiers" w:date="2017-10-18T16:32:00Z">
@@ -533,6 +639,16 @@
       </w:pPr>
       <w:r>
         <w:rPr/>
+        <w:t>fresh-water</w:t>
+      </w:r>
+    </w:p>
+    <w:p>
+      <w:pPr>
+        <w:pStyle w:val="Normal"/>
+        <w:rPr/>
+      </w:pPr>
+      <w:r>
+        <w:rPr/>
         <w:t>gases (not gasses)</w:t>
       </w:r>
     </w:p>
@@ -712,6 +828,16 @@
         <w:pStyle w:val="Normal"/>
         <w:rPr/>
       </w:pPr>
+      <w:r>
+        <w:rPr/>
+        <w:t>metres (centimetres, kilometres, etc)</w:t>
+      </w:r>
+    </w:p>
+    <w:p>
+      <w:pPr>
+        <w:pStyle w:val="Normal"/>
+        <w:rPr/>
+      </w:pPr>
       <w:ins w:id="37" w:author="Charles de Villiers" w:date="2017-10-18T16:32:00Z">
         <w:r>
           <w:rPr/>
@@ -724,6 +850,16 @@
         <w:pStyle w:val="Normal"/>
         <w:rPr/>
       </w:pPr>
+      <w:r>
+        <w:rPr/>
+        <w:t>micron-sized</w:t>
+      </w:r>
+    </w:p>
+    <w:p>
+      <w:pPr>
+        <w:pStyle w:val="Normal"/>
+        <w:rPr/>
+      </w:pPr>
       <w:ins w:id="38" w:author="Charles de Villiers" w:date="2017-10-18T16:32:00Z">
         <w:r>
           <w:rPr/>
@@ -736,12 +872,32 @@
         <w:pStyle w:val="Normal"/>
         <w:rPr/>
       </w:pPr>
+      <w:r>
+        <w:rPr/>
+        <w:t>Moatize (not Moatise)</w:t>
+      </w:r>
+    </w:p>
+    <w:p>
+      <w:pPr>
+        <w:pStyle w:val="Normal"/>
+        <w:rPr/>
+      </w:pPr>
       <w:ins w:id="39" w:author="Charles de Villiers" w:date="2017-10-18T16:32:00Z">
         <w:r>
           <w:rPr/>
           <w:t>moderate-ash (etc)</w:t>
         </w:r>
       </w:ins>
+    </w:p>
+    <w:p>
+      <w:pPr>
+        <w:pStyle w:val="Normal"/>
+        <w:rPr/>
+      </w:pPr>
+      <w:r>
+        <w:rPr/>
+        <w:t>modern-day</w:t>
+      </w:r>
     </w:p>
     <w:p>
       <w:pPr>
@@ -869,7 +1025,11 @@
     <w:p>
       <w:pPr>
         <w:pStyle w:val="Normal"/>
-        <w:rPr/>
+        <w:rPr>
+          <w:i w:val="false"/>
+          <w:i w:val="false"/>
+          <w:iCs w:val="false"/>
+        </w:rPr>
       </w:pPr>
       <w:ins w:id="48" w:author="Charles de Villiers" w:date="2017-10-18T16:32:00Z">
         <w:r>
@@ -884,7 +1044,11 @@
     <w:p>
       <w:pPr>
         <w:pStyle w:val="Normal"/>
-        <w:rPr/>
+        <w:rPr>
+          <w:i w:val="false"/>
+          <w:i w:val="false"/>
+          <w:iCs w:val="false"/>
+        </w:rPr>
       </w:pPr>
       <w:r>
         <w:rPr>
@@ -897,7 +1061,11 @@
     <w:p>
       <w:pPr>
         <w:pStyle w:val="Normal"/>
-        <w:rPr/>
+        <w:rPr>
+          <w:i w:val="false"/>
+          <w:i w:val="false"/>
+          <w:iCs w:val="false"/>
+        </w:rPr>
       </w:pPr>
       <w:r>
         <w:rPr>
@@ -910,7 +1078,11 @@
     <w:p>
       <w:pPr>
         <w:pStyle w:val="Normal"/>
-        <w:rPr/>
+        <w:rPr>
+          <w:i w:val="false"/>
+          <w:i w:val="false"/>
+          <w:iCs w:val="false"/>
+        </w:rPr>
       </w:pPr>
       <w:r>
         <w:rPr>
@@ -934,6 +1106,23 @@
           <w:i w:val="false"/>
           <w:iCs w:val="false"/>
         </w:rPr>
+        <w:t>resistant (not resistive)</w:t>
+      </w:r>
+    </w:p>
+    <w:p>
+      <w:pPr>
+        <w:pStyle w:val="Normal"/>
+        <w:rPr>
+          <w:i w:val="false"/>
+          <w:i w:val="false"/>
+          <w:iCs w:val="false"/>
+        </w:rPr>
+      </w:pPr>
+      <w:r>
+        <w:rPr>
+          <w:i w:val="false"/>
+          <w:iCs w:val="false"/>
+        </w:rPr>
         <w:t>representativity</w:t>
       </w:r>
     </w:p>
@@ -957,7 +1146,11 @@
     <w:p>
       <w:pPr>
         <w:pStyle w:val="Normal"/>
-        <w:rPr/>
+        <w:rPr>
+          <w:i w:val="false"/>
+          <w:i w:val="false"/>
+          <w:iCs w:val="false"/>
+        </w:rPr>
       </w:pPr>
       <w:r>
         <w:rPr>
@@ -970,7 +1163,11 @@
     <w:p>
       <w:pPr>
         <w:pStyle w:val="Normal"/>
-        <w:rPr/>
+        <w:rPr>
+          <w:i w:val="false"/>
+          <w:i w:val="false"/>
+          <w:iCs w:val="false"/>
+        </w:rPr>
       </w:pPr>
       <w:r>
         <w:rPr>
@@ -999,6 +1196,16 @@
       </w:pPr>
       <w:r>
         <w:rPr/>
+        <w:t>salt-water</w:t>
+      </w:r>
+    </w:p>
+    <w:p>
+      <w:pPr>
+        <w:pStyle w:val="Normal"/>
+        <w:rPr/>
+      </w:pPr>
+      <w:r>
+        <w:rPr/>
         <w:t>-</w:t>
       </w:r>
       <w:r>
@@ -1013,6 +1220,16 @@
       </w:pPr>
       <w:r>
         <w:rPr/>
+        <w:t>single-walled</w:t>
+      </w:r>
+    </w:p>
+    <w:p>
+      <w:pPr>
+        <w:pStyle w:val="Normal"/>
+        <w:rPr/>
+      </w:pPr>
+      <w:r>
+        <w:rPr/>
         <w:t>solid-state</w:t>
       </w:r>
     </w:p>
@@ -1112,6 +1329,18 @@
       <w:r>
         <w:rPr/>
         <w:t>ller</w:t>
+      </w:r>
+    </w:p>
+    <w:p>
+      <w:pPr>
+        <w:pStyle w:val="Normal"/>
+        <w:rPr>
+          <w:rFonts w:ascii="Calibri" w:hAnsi="Calibri"/>
+        </w:rPr>
+      </w:pPr>
+      <w:r>
+        <w:rPr/>
+        <w:t>trimacerite</w:t>
       </w:r>
     </w:p>
     <w:p>
@@ -1363,7 +1592,9 @@
     <w:qFormat/>
     <w:pPr>
       <w:widowControl/>
+      <w:kinsoku w:val="true"/>
       <w:overflowPunct w:val="true"/>
+      <w:autoSpaceDE w:val="true"/>
       <w:bidi w:val="0"/>
       <w:jc w:val="left"/>
     </w:pPr>

</xml_diff>

<commit_message>
Chapter 1 merged with author comments, REFERENCE LIST (received today) added to originals
</commit_message>
<xml_diff>
--- a/editing/Petrography_Stylesheet.docx
+++ b/editing/Petrography_Stylesheet.docx
@@ -589,6 +589,19 @@
           <w:t>dispersed</w:t>
         </w:r>
       </w:ins>
+    </w:p>
+    <w:p>
+      <w:pPr>
+        <w:pStyle w:val="Normal"/>
+        <w:rPr/>
+      </w:pPr>
+      <w:r>
+        <w:rPr>
+          <w:i w:val="false"/>
+          <w:iCs w:val="false"/>
+        </w:rPr>
+        <w:t>finely-ground</w:t>
+      </w:r>
     </w:p>
     <w:p>
       <w:pPr>

</xml_diff>